<commit_message>
add introduction to report
</commit_message>
<xml_diff>
--- a/report.docx
+++ b/report.docx
@@ -1745,7 +1745,7 @@
       <w:pPr>
         <w:jc w:val="right"/>
         <w:rPr>
-          <w:rFonts w:cs="B Nazanin"/>
+          <w:rFonts w:cs="B Nazanin" w:hint="cs"/>
           <w:sz w:val="36"/>
           <w:szCs w:val="36"/>
           <w:rtl/>
@@ -1799,17 +1799,27 @@
           <w:szCs w:val="28"/>
           <w:lang w:bidi="fa-IR"/>
         </w:rPr>
-        <w:t>Construct</w:t>
-      </w:r>
-      <w:r>
-        <w:rPr>
-          <w:rFonts w:cs="B Nazanin" w:hint="cs"/>
-          <w:sz w:val="36"/>
-          <w:szCs w:val="36"/>
-          <w:rtl/>
-          <w:lang w:bidi="fa-IR"/>
-        </w:rPr>
-        <w:t xml:space="preserve">گرافیکی آن با </w:t>
+        <w:t>QT Widget</w:t>
+      </w:r>
+      <w:r>
+        <w:rPr>
+          <w:rFonts w:cs="B Nazanin" w:hint="cs"/>
+          <w:sz w:val="36"/>
+          <w:szCs w:val="36"/>
+          <w:rtl/>
+          <w:lang w:bidi="fa-IR"/>
+        </w:rPr>
+        <w:t xml:space="preserve">گرافیکی آن </w:t>
+      </w:r>
+      <w:r>
+        <w:rPr>
+          <w:rFonts w:cs="B Nazanin" w:hint="cs"/>
+          <w:sz w:val="36"/>
+          <w:szCs w:val="36"/>
+          <w:rtl/>
+          <w:lang w:bidi="fa-IR"/>
+        </w:rPr>
+        <w:t xml:space="preserve">با </w:t>
       </w:r>
     </w:p>
     <w:p>
@@ -2644,7 +2654,7 @@
           <w:szCs w:val="36"/>
           <w:lang w:bidi="fa-IR"/>
         </w:rPr>
-        <w:t>construct</w:t>
+        <w:t>QT Widget</w:t>
       </w:r>
       <w:r>
         <w:rPr>
@@ -3058,193 +3068,143 @@
     </w:p>
     <w:p>
       <w:pPr>
-        <w:jc w:val="center"/>
-        <w:rPr>
-          <w:lang w:bidi="fa-IR"/>
-        </w:rPr>
-      </w:pPr>
-    </w:p>
-    <w:p>
-      <w:pPr>
-        <w:jc w:val="center"/>
-        <w:rPr>
-          <w:lang w:bidi="fa-IR"/>
-        </w:rPr>
-      </w:pPr>
-    </w:p>
-    <w:p>
-      <w:pPr>
-        <w:jc w:val="center"/>
-        <w:rPr>
-          <w:lang w:bidi="fa-IR"/>
-        </w:rPr>
-      </w:pPr>
-    </w:p>
-    <w:p>
-      <w:pPr>
-        <w:jc w:val="center"/>
-        <w:rPr>
-          <w:lang w:bidi="fa-IR"/>
-        </w:rPr>
-      </w:pPr>
-    </w:p>
-    <w:p>
-      <w:pPr>
-        <w:jc w:val="center"/>
-        <w:rPr>
-          <w:lang w:bidi="fa-IR"/>
-        </w:rPr>
-      </w:pPr>
-    </w:p>
-    <w:p>
-      <w:pPr>
-        <w:jc w:val="center"/>
-        <w:rPr>
-          <w:lang w:bidi="fa-IR"/>
-        </w:rPr>
-      </w:pPr>
-    </w:p>
-    <w:p>
-      <w:pPr>
-        <w:jc w:val="center"/>
-        <w:rPr>
-          <w:lang w:bidi="fa-IR"/>
-        </w:rPr>
-      </w:pPr>
-    </w:p>
-    <w:p>
-      <w:pPr>
-        <w:rPr>
-          <w:rtl/>
-          <w:lang w:bidi="fa-IR"/>
-        </w:rPr>
-      </w:pPr>
-    </w:p>
-    <w:p>
-      <w:pPr>
-        <w:jc w:val="center"/>
-        <w:rPr>
-          <w:rtl/>
-          <w:lang w:bidi="fa-IR"/>
-        </w:rPr>
-      </w:pPr>
-    </w:p>
-    <w:p>
-      <w:pPr>
-        <w:jc w:val="center"/>
-        <w:rPr>
-          <w:rtl/>
-          <w:lang w:bidi="fa-IR"/>
-        </w:rPr>
-      </w:pPr>
-    </w:p>
-    <w:p>
-      <w:pPr>
-        <w:jc w:val="center"/>
-        <w:rPr>
-          <w:rtl/>
-          <w:lang w:bidi="fa-IR"/>
-        </w:rPr>
-      </w:pPr>
-    </w:p>
-    <w:p>
-      <w:pPr>
-        <w:jc w:val="center"/>
-        <w:rPr>
-          <w:rtl/>
-          <w:lang w:bidi="fa-IR"/>
-        </w:rPr>
-      </w:pPr>
-    </w:p>
-    <w:p>
-      <w:pPr>
-        <w:jc w:val="center"/>
-        <w:rPr>
-          <w:rtl/>
-          <w:lang w:bidi="fa-IR"/>
-        </w:rPr>
-      </w:pPr>
-    </w:p>
-    <w:p>
-      <w:pPr>
-        <w:jc w:val="center"/>
-        <w:rPr>
-          <w:rtl/>
-          <w:lang w:bidi="fa-IR"/>
-        </w:rPr>
-      </w:pPr>
-    </w:p>
-    <w:p>
-      <w:pPr>
-        <w:jc w:val="center"/>
-        <w:rPr>
-          <w:rtl/>
-          <w:lang w:bidi="fa-IR"/>
-        </w:rPr>
-      </w:pPr>
-    </w:p>
-    <w:p>
-      <w:pPr>
-        <w:jc w:val="center"/>
-        <w:rPr>
-          <w:rtl/>
-          <w:lang w:bidi="fa-IR"/>
-        </w:rPr>
-      </w:pPr>
-    </w:p>
-    <w:p>
-      <w:pPr>
-        <w:jc w:val="center"/>
-        <w:rPr>
-          <w:rtl/>
-          <w:lang w:bidi="fa-IR"/>
-        </w:rPr>
-      </w:pPr>
-    </w:p>
-    <w:p>
-      <w:pPr>
-        <w:jc w:val="center"/>
-        <w:rPr>
-          <w:rtl/>
-          <w:lang w:bidi="fa-IR"/>
-        </w:rPr>
-      </w:pPr>
-    </w:p>
-    <w:p>
-      <w:pPr>
-        <w:jc w:val="center"/>
-        <w:rPr>
-          <w:rtl/>
-          <w:lang w:bidi="fa-IR"/>
-        </w:rPr>
-      </w:pPr>
-    </w:p>
-    <w:p>
-      <w:pPr>
-        <w:jc w:val="center"/>
-        <w:rPr>
-          <w:rtl/>
-          <w:lang w:bidi="fa-IR"/>
-        </w:rPr>
-      </w:pPr>
-    </w:p>
-    <w:p>
-      <w:pPr>
-        <w:jc w:val="center"/>
-        <w:rPr>
-          <w:rtl/>
-          <w:lang w:bidi="fa-IR"/>
-        </w:rPr>
-      </w:pPr>
-    </w:p>
-    <w:p>
-      <w:pPr>
-        <w:jc w:val="center"/>
-        <w:rPr>
-          <w:rtl/>
-          <w:lang w:bidi="fa-IR"/>
-        </w:rPr>
-      </w:pPr>
+        <w:rPr>
+          <w:rFonts w:cs="B Nazanin"/>
+          <w:sz w:val="48"/>
+          <w:szCs w:val="48"/>
+          <w:lang w:bidi="fa-IR"/>
+        </w:rPr>
+      </w:pPr>
+    </w:p>
+    <w:p>
+      <w:pPr>
+        <w:jc w:val="center"/>
+        <w:rPr>
+          <w:rFonts w:cs="B Nazanin"/>
+          <w:sz w:val="48"/>
+          <w:szCs w:val="48"/>
+          <w:rtl/>
+          <w:lang w:bidi="fa-IR"/>
+        </w:rPr>
+      </w:pPr>
+      <w:r>
+        <w:rPr>
+          <w:rFonts w:cs="B Nazanin" w:hint="cs"/>
+          <w:sz w:val="48"/>
+          <w:szCs w:val="48"/>
+          <w:rtl/>
+          <w:lang w:bidi="fa-IR"/>
+        </w:rPr>
+        <w:t>مقدمه :</w:t>
+      </w:r>
+    </w:p>
+    <w:p>
+      <w:pPr>
+        <w:bidi/>
+        <w:rPr>
+          <w:rFonts w:cs="B Nazanin"/>
+          <w:sz w:val="36"/>
+          <w:szCs w:val="36"/>
+          <w:rtl/>
+          <w:lang w:bidi="fa-IR"/>
+        </w:rPr>
+      </w:pPr>
+      <w:r>
+        <w:rPr>
+          <w:rFonts w:cs="B Nazanin" w:hint="cs"/>
+          <w:sz w:val="36"/>
+          <w:szCs w:val="36"/>
+          <w:rtl/>
+          <w:lang w:bidi="fa-IR"/>
+        </w:rPr>
+        <w:t xml:space="preserve">در این پروژه وظیفه‏ی ما پیدا کردن بهترین </w:t>
+      </w:r>
+      <w:r>
+        <w:rPr>
+          <w:rFonts w:cs="B Nazanin" w:hint="cs"/>
+          <w:sz w:val="36"/>
+          <w:szCs w:val="36"/>
+          <w:rtl/>
+          <w:lang w:bidi="fa-IR"/>
+        </w:rPr>
+        <w:t>مسیر</w:t>
+      </w:r>
+      <w:r>
+        <w:rPr>
+          <w:rFonts w:cs="B Nazanin" w:hint="cs"/>
+          <w:sz w:val="36"/>
+          <w:szCs w:val="36"/>
+          <w:rtl/>
+          <w:lang w:bidi="fa-IR"/>
+        </w:rPr>
+        <w:t xml:space="preserve"> بر حسب مسافت، زمان و هزینه، بین دو ایستگاه است.</w:t>
+      </w:r>
+    </w:p>
+    <w:p>
+      <w:pPr>
+        <w:bidi/>
+        <w:rPr>
+          <w:rFonts w:cs="B Nazanin"/>
+          <w:sz w:val="36"/>
+          <w:szCs w:val="36"/>
+          <w:rtl/>
+          <w:lang w:bidi="fa-IR"/>
+        </w:rPr>
+      </w:pPr>
+      <w:r>
+        <w:rPr>
+          <w:rFonts w:cs="B Nazanin" w:hint="cs"/>
+          <w:sz w:val="36"/>
+          <w:szCs w:val="36"/>
+          <w:rtl/>
+          <w:lang w:bidi="fa-IR"/>
+        </w:rPr>
+        <w:t>برای حل کردن بخش های زمان، مسافت و هزینه، از الگوریتم دایجسترا برای پیدا کردن کمترین مقدار استفاده شده. البته در بخش های مختلف این الگوریتم دستخوش یکسری تغییرات جزئی شده است اما پایه تمام آن ها دایجسترا است.</w:t>
+      </w:r>
+    </w:p>
+    <w:p>
+      <w:pPr>
+        <w:bidi/>
+        <w:rPr>
+          <w:rFonts w:cs="B Nazanin"/>
+          <w:sz w:val="36"/>
+          <w:szCs w:val="36"/>
+          <w:lang w:bidi="fa-IR"/>
+        </w:rPr>
+      </w:pPr>
+      <w:r>
+        <w:rPr>
+          <w:rFonts w:cs="B Nazanin" w:hint="cs"/>
+          <w:sz w:val="36"/>
+          <w:szCs w:val="36"/>
+          <w:rtl/>
+          <w:lang w:bidi="fa-IR"/>
+        </w:rPr>
+        <w:t xml:space="preserve">برنامه‏ی ما به عنوان ورودی اول تعداد کاربرها سپس از هر کاربر ساعت شروع، مبدا و مقصد را می‏گیرد و نتیجه هر بخش(مسافت، هزینه و زمان) را </w:t>
+      </w:r>
+      <w:r>
+        <w:rPr>
+          <w:rFonts w:cs="B Nazanin" w:hint="cs"/>
+          <w:sz w:val="36"/>
+          <w:szCs w:val="36"/>
+          <w:rtl/>
+          <w:lang w:bidi="fa-IR"/>
+        </w:rPr>
+        <w:t>به عنوان خروجی نشان می‏دهد.</w:t>
+      </w:r>
+    </w:p>
+    <w:p>
+      <w:pPr>
+        <w:rPr>
+          <w:lang w:bidi="fa-IR"/>
+        </w:rPr>
+      </w:pPr>
+      <w:r>
+        <w:rPr>
+          <w:lang w:bidi="fa-IR"/>
+        </w:rPr>
+        <w:br w:type="page"/>
+      </w:r>
     </w:p>
     <w:p>
       <w:pPr>
@@ -3284,7 +3244,6 @@
         <w:rPr>
           <w:noProof/>
         </w:rPr>
-        <w:lastRenderedPageBreak/>
         <mc:AlternateContent>
           <mc:Choice Requires="wps">
             <w:drawing>

</xml_diff>